<commit_message>
Hoan thanh ma nguon va bao cao bai tap ca nhan 17/3/20
</commit_message>
<xml_diff>
--- a/document/report extension design.docx
+++ b/document/report extension design.docx
@@ -7,11 +7,15 @@
         <w:pStyle w:val="u1"/>
         <w:rPr>
           <w:rFonts w:ascii="Arial" w:hAnsi="Arial" w:cs="Arial"/>
-        </w:rPr>
-      </w:pPr>
-      <w:r>
-        <w:rPr>
-          <w:rFonts w:ascii="Arial" w:hAnsi="Arial" w:cs="Arial"/>
+          <w:sz w:val="36"/>
+          <w:szCs w:val="36"/>
+        </w:rPr>
+      </w:pPr>
+      <w:r>
+        <w:rPr>
+          <w:rFonts w:ascii="Arial" w:hAnsi="Arial" w:cs="Arial"/>
+          <w:sz w:val="36"/>
+          <w:szCs w:val="36"/>
         </w:rPr>
         <w:t>Báo cáo tìm hiểu xây dựng thành phần mở rộng (extension) trên trình duyệt Chrome</w:t>
       </w:r>
@@ -63,6 +67,16 @@
         </w:rPr>
         <w:t>low tiện ích này sẽ giúp người dùng dễ dàng copy các đoạn mã nguồn bằng cách nhấn đúp chuột vào đoạn mã nguồn đó (không cần bôi đen rồi mới copy)</w:t>
       </w:r>
+      <w:r>
+        <w:rPr>
+          <w:rFonts w:ascii="Arial" w:hAnsi="Arial" w:cs="Arial"/>
+          <w:i/>
+          <w:iCs/>
+          <w:sz w:val="24"/>
+          <w:szCs w:val="24"/>
+        </w:rPr>
+        <w:t>.</w:t>
+      </w:r>
     </w:p>
     <w:p>
       <w:pPr>
@@ -76,11 +90,15 @@
         <w:pStyle w:val="u2"/>
         <w:rPr>
           <w:rFonts w:ascii="Arial" w:hAnsi="Arial" w:cs="Arial"/>
-        </w:rPr>
-      </w:pPr>
-      <w:r>
-        <w:rPr>
-          <w:rFonts w:ascii="Arial" w:hAnsi="Arial" w:cs="Arial"/>
+          <w:sz w:val="32"/>
+          <w:szCs w:val="32"/>
+        </w:rPr>
+      </w:pPr>
+      <w:r>
+        <w:rPr>
+          <w:rFonts w:ascii="Arial" w:hAnsi="Arial" w:cs="Arial"/>
+          <w:sz w:val="32"/>
+          <w:szCs w:val="32"/>
         </w:rPr>
         <w:t>Xây dựng extension trên trình duyệt chrome</w:t>
       </w:r>
@@ -164,6 +182,14 @@
         </w:rPr>
         <w:t>Chúng làm cho trình duyệt mang tính cá nhân hóa hơn</w:t>
       </w:r>
+      <w:r>
+        <w:rPr>
+          <w:rFonts w:ascii="Arial" w:hAnsi="Arial" w:cs="Arial"/>
+          <w:sz w:val="24"/>
+          <w:szCs w:val="24"/>
+        </w:rPr>
+        <w:t>.</w:t>
+      </w:r>
     </w:p>
     <w:p>
       <w:pPr>
@@ -217,7 +243,31 @@
           <w:sz w:val="24"/>
           <w:szCs w:val="24"/>
         </w:rPr>
-        <w:t>Những file manifest có tên manifest.json cung cấp cho trình duyệt thông in về extension, như là những file quan trọng nhất và extension sẽ được sử dụng vào việc gì</w:t>
+        <w:t xml:space="preserve">Những file manifest có tên manifest.json cung cấp cho trình duyệt thông </w:t>
+      </w:r>
+      <w:r>
+        <w:rPr>
+          <w:rFonts w:ascii="Arial" w:hAnsi="Arial" w:cs="Arial"/>
+          <w:sz w:val="24"/>
+          <w:szCs w:val="24"/>
+        </w:rPr>
+        <w:t>t</w:t>
+      </w:r>
+      <w:r>
+        <w:rPr>
+          <w:rFonts w:ascii="Arial" w:hAnsi="Arial" w:cs="Arial"/>
+          <w:sz w:val="24"/>
+          <w:szCs w:val="24"/>
+        </w:rPr>
+        <w:t>in về extension, như là những file quan trọng nhất và extension sẽ được sử dụng vào việc gì</w:t>
+      </w:r>
+      <w:r>
+        <w:rPr>
+          <w:rFonts w:ascii="Arial" w:hAnsi="Arial" w:cs="Arial"/>
+          <w:sz w:val="24"/>
+          <w:szCs w:val="24"/>
+        </w:rPr>
+        <w:t>.</w:t>
       </w:r>
     </w:p>
     <w:p>
@@ -287,7 +337,23 @@
           <w:sz w:val="24"/>
           <w:szCs w:val="24"/>
         </w:rPr>
-        <w:t>Những extension phải bao gồm một icon nằm trên phần toolbar của trình duyệt. icon này cho phép người dùng dễ dàng biết rằng extension được cài đặt và cũng dễ dàng tương tác và sử dụng. Phần lớn người dùng tương tác với những extension này bằng việc sử dụng một cửa sổ popup khi họ click vào icon trên.</w:t>
+        <w:t xml:space="preserve">Những extension phải bao gồm một icon nằm trên phần toolbar của trình duyệt. </w:t>
+      </w:r>
+      <w:r>
+        <w:rPr>
+          <w:rFonts w:ascii="Arial" w:hAnsi="Arial" w:cs="Arial"/>
+          <w:sz w:val="24"/>
+          <w:szCs w:val="24"/>
+        </w:rPr>
+        <w:t>I</w:t>
+      </w:r>
+      <w:r>
+        <w:rPr>
+          <w:rFonts w:ascii="Arial" w:hAnsi="Arial" w:cs="Arial"/>
+          <w:sz w:val="24"/>
+          <w:szCs w:val="24"/>
+        </w:rPr>
+        <w:t>con này cho phép người dùng dễ dàng biết rằng extension được cài đặt và cũng dễ dàng tương tác và sử dụng. Phần lớn người dùng tương tác với những extension này bằng việc sử dụng một cửa sổ popup khi họ click vào icon trên.</w:t>
       </w:r>
     </w:p>
     <w:p>
@@ -346,13 +412,17 @@
       <w:pPr>
         <w:rPr>
           <w:rFonts w:ascii="Arial" w:hAnsi="Arial" w:cs="Arial"/>
-          <w:sz w:val="24"/>
-          <w:szCs w:val="24"/>
-        </w:rPr>
-      </w:pPr>
-      <w:r>
-        <w:rPr>
-          <w:rFonts w:ascii="Arial" w:hAnsi="Arial" w:cs="Arial"/>
+          <w:b/>
+          <w:bCs/>
+          <w:sz w:val="24"/>
+          <w:szCs w:val="24"/>
+        </w:rPr>
+      </w:pPr>
+      <w:r>
+        <w:rPr>
+          <w:rFonts w:ascii="Arial" w:hAnsi="Arial" w:cs="Arial"/>
+          <w:b/>
+          <w:bCs/>
           <w:sz w:val="24"/>
           <w:szCs w:val="24"/>
         </w:rPr>
@@ -464,6 +534,7 @@
     </w:p>
     <w:p>
       <w:pPr>
+        <w:jc w:val="center"/>
         <w:rPr>
           <w:rFonts w:ascii="Arial" w:hAnsi="Arial" w:cs="Arial"/>
           <w:sz w:val="24"/>
@@ -527,15 +598,93 @@
           <w:sz w:val="24"/>
           <w:szCs w:val="24"/>
         </w:rPr>
-        <w:t xml:space="preserve">Với đường dẫn tuyệt đối, &lt;extensionID&gt; là một tên định danh duy nhật </w:t>
-      </w:r>
-      <w:r>
-        <w:rPr>
-          <w:rFonts w:ascii="Arial" w:hAnsi="Arial" w:cs="Arial"/>
-          <w:sz w:val="24"/>
-          <w:szCs w:val="24"/>
-        </w:rPr>
-        <w:t>mà hệ thống extension tạo ra cho riêng mỗi extension. Những ID tương ứng với những extension được xem bằng cách truy cập vào đường dẫn URL chrome://extensions. &lt;pathToFile&gt; là địa chỉ của file trong thư mục extension, nó được biểu diễn bằng địa chỉ tương đối (có gốc là địa chỉ của top folder)</w:t>
+        <w:t>Với đường dẫn tuyệt đối, &lt;</w:t>
+      </w:r>
+      <w:r>
+        <w:rPr>
+          <w:rFonts w:ascii="Arial" w:hAnsi="Arial" w:cs="Arial"/>
+          <w:i/>
+          <w:iCs/>
+          <w:sz w:val="24"/>
+          <w:szCs w:val="24"/>
+        </w:rPr>
+        <w:t>extensionID</w:t>
+      </w:r>
+      <w:r>
+        <w:rPr>
+          <w:rFonts w:ascii="Arial" w:hAnsi="Arial" w:cs="Arial"/>
+          <w:sz w:val="24"/>
+          <w:szCs w:val="24"/>
+        </w:rPr>
+        <w:t>&gt; là một tên định danh duy nh</w:t>
+      </w:r>
+      <w:r>
+        <w:rPr>
+          <w:rFonts w:ascii="Arial" w:hAnsi="Arial" w:cs="Arial"/>
+          <w:sz w:val="24"/>
+          <w:szCs w:val="24"/>
+        </w:rPr>
+        <w:t>ất</w:t>
+      </w:r>
+      <w:r>
+        <w:rPr>
+          <w:rFonts w:ascii="Arial" w:hAnsi="Arial" w:cs="Arial"/>
+          <w:sz w:val="24"/>
+          <w:szCs w:val="24"/>
+        </w:rPr>
+        <w:t xml:space="preserve"> </w:t>
+      </w:r>
+      <w:r>
+        <w:rPr>
+          <w:rFonts w:ascii="Arial" w:hAnsi="Arial" w:cs="Arial"/>
+          <w:sz w:val="24"/>
+          <w:szCs w:val="24"/>
+        </w:rPr>
+        <w:t xml:space="preserve">mà hệ thống extension tạo ra cho riêng mỗi extension. Những ID tương ứng với những extension được xem bằng cách truy cập vào đường dẫn URL </w:t>
+      </w:r>
+      <w:r>
+        <w:rPr>
+          <w:rFonts w:ascii="Arial" w:hAnsi="Arial" w:cs="Arial"/>
+          <w:i/>
+          <w:iCs/>
+          <w:sz w:val="24"/>
+          <w:szCs w:val="24"/>
+        </w:rPr>
+        <w:t>chrome://extensions</w:t>
+      </w:r>
+      <w:r>
+        <w:rPr>
+          <w:rFonts w:ascii="Arial" w:hAnsi="Arial" w:cs="Arial"/>
+          <w:sz w:val="24"/>
+          <w:szCs w:val="24"/>
+        </w:rPr>
+        <w:t>. &lt;</w:t>
+      </w:r>
+      <w:r>
+        <w:rPr>
+          <w:rFonts w:ascii="Arial" w:hAnsi="Arial" w:cs="Arial"/>
+          <w:i/>
+          <w:iCs/>
+          <w:sz w:val="24"/>
+          <w:szCs w:val="24"/>
+        </w:rPr>
+        <w:t>pathToFile</w:t>
+      </w:r>
+      <w:r>
+        <w:rPr>
+          <w:rFonts w:ascii="Arial" w:hAnsi="Arial" w:cs="Arial"/>
+          <w:sz w:val="24"/>
+          <w:szCs w:val="24"/>
+        </w:rPr>
+        <w:t>&gt; là địa chỉ của file trong thư mục extension, nó được biểu diễn bằng địa chỉ tương đối (có gốc là địa chỉ của top folder)</w:t>
+      </w:r>
+      <w:r>
+        <w:rPr>
+          <w:rFonts w:ascii="Arial" w:hAnsi="Arial" w:cs="Arial"/>
+          <w:sz w:val="24"/>
+          <w:szCs w:val="24"/>
+        </w:rPr>
+        <w:t>.</w:t>
       </w:r>
     </w:p>
     <w:p>
@@ -560,7 +709,41 @@
           <w:sz w:val="24"/>
           <w:szCs w:val="24"/>
         </w:rPr>
-        <w:t>, ID của extension đó có thể thay đổi. đặc biệt, id của extension bị unpack sẽ thay đổi nếu extension được load từ một đường dẫn khác. ID cũng sẽ thay đổi khi extension được package (đóng gói). Nếu code của extension dựa vào một URL tuyệt đối, nó có thể sử dụng chrome.runtime.getURL() để tránh mã hóa cứng một id trong khi dev.</w:t>
+        <w:t xml:space="preserve">, ID của extension đó có thể thay đổi. </w:t>
+      </w:r>
+      <w:r>
+        <w:rPr>
+          <w:rFonts w:ascii="Arial" w:hAnsi="Arial" w:cs="Arial"/>
+          <w:sz w:val="24"/>
+          <w:szCs w:val="24"/>
+        </w:rPr>
+        <w:t>Đ</w:t>
+      </w:r>
+      <w:r>
+        <w:rPr>
+          <w:rFonts w:ascii="Arial" w:hAnsi="Arial" w:cs="Arial"/>
+          <w:sz w:val="24"/>
+          <w:szCs w:val="24"/>
+        </w:rPr>
+        <w:t xml:space="preserve">ặc biệt, id của extension bị unpack sẽ thay đổi nếu extension được load từ một đường dẫn khác. ID cũng sẽ thay đổi khi extension được package (đóng gói). Nếu code của extension dựa vào một URL tuyệt đối, nó có thể sử dụng </w:t>
+      </w:r>
+      <w:r>
+        <w:rPr>
+          <w:rFonts w:ascii="Arial" w:hAnsi="Arial" w:cs="Arial"/>
+          <w:i/>
+          <w:iCs/>
+          <w:sz w:val="24"/>
+          <w:szCs w:val="24"/>
+        </w:rPr>
+        <w:t>chrome.runtime.getURL()</w:t>
+      </w:r>
+      <w:r>
+        <w:rPr>
+          <w:rFonts w:ascii="Arial" w:hAnsi="Arial" w:cs="Arial"/>
+          <w:sz w:val="24"/>
+          <w:szCs w:val="24"/>
+        </w:rPr>
+        <w:t xml:space="preserve"> để tránh mã hóa cứng một id trong khi dev.</w:t>
       </w:r>
     </w:p>
     <w:p>
@@ -578,8 +761,8 @@
           <w:rFonts w:ascii="Arial" w:hAnsi="Arial" w:cs="Arial"/>
           <w:b/>
           <w:bCs/>
-          <w:sz w:val="24"/>
-          <w:szCs w:val="24"/>
+          <w:sz w:val="28"/>
+          <w:szCs w:val="28"/>
         </w:rPr>
       </w:pPr>
       <w:r>
@@ -587,8 +770,8 @@
           <w:rFonts w:ascii="Arial" w:hAnsi="Arial" w:cs="Arial"/>
           <w:b/>
           <w:bCs/>
-          <w:sz w:val="24"/>
-          <w:szCs w:val="24"/>
+          <w:sz w:val="28"/>
+          <w:szCs w:val="28"/>
         </w:rPr>
         <w:t>Cấu trúc file của một Extension</w:t>
       </w:r>
@@ -610,11 +793,19 @@
       <w:pPr>
         <w:rPr>
           <w:rFonts w:ascii="Arial" w:hAnsi="Arial" w:cs="Arial"/>
-        </w:rPr>
-      </w:pPr>
-      <w:r>
-        <w:rPr>
-          <w:rFonts w:ascii="Arial" w:hAnsi="Arial" w:cs="Arial"/>
+          <w:b/>
+          <w:bCs/>
+          <w:i/>
+          <w:iCs/>
+        </w:rPr>
+      </w:pPr>
+      <w:r>
+        <w:rPr>
+          <w:rFonts w:ascii="Arial" w:hAnsi="Arial" w:cs="Arial"/>
+          <w:b/>
+          <w:bCs/>
+          <w:i/>
+          <w:iCs/>
         </w:rPr>
         <w:t>Manifest</w:t>
       </w:r>
@@ -623,11 +814,19 @@
       <w:pPr>
         <w:rPr>
           <w:rFonts w:ascii="Arial" w:hAnsi="Arial" w:cs="Arial"/>
-        </w:rPr>
-      </w:pPr>
-      <w:r>
-        <w:rPr>
-          <w:rFonts w:ascii="Arial" w:hAnsi="Arial" w:cs="Arial"/>
+          <w:b/>
+          <w:bCs/>
+          <w:i/>
+          <w:iCs/>
+        </w:rPr>
+      </w:pPr>
+      <w:r>
+        <w:rPr>
+          <w:rFonts w:ascii="Arial" w:hAnsi="Arial" w:cs="Arial"/>
+          <w:b/>
+          <w:bCs/>
+          <w:i/>
+          <w:iCs/>
         </w:rPr>
         <w:t>Background Script</w:t>
       </w:r>
@@ -660,11 +859,19 @@
       <w:pPr>
         <w:rPr>
           <w:rFonts w:ascii="Arial" w:hAnsi="Arial" w:cs="Arial"/>
-        </w:rPr>
-      </w:pPr>
-      <w:r>
-        <w:rPr>
-          <w:rFonts w:ascii="Arial" w:hAnsi="Arial" w:cs="Arial"/>
+          <w:b/>
+          <w:bCs/>
+          <w:i/>
+          <w:iCs/>
+        </w:rPr>
+      </w:pPr>
+      <w:r>
+        <w:rPr>
+          <w:rFonts w:ascii="Arial" w:hAnsi="Arial" w:cs="Arial"/>
+          <w:b/>
+          <w:bCs/>
+          <w:i/>
+          <w:iCs/>
         </w:rPr>
         <w:t>UI Elements</w:t>
       </w:r>
@@ -684,7 +891,15 @@
         <w:rPr>
           <w:rFonts w:ascii="Arial" w:hAnsi="Arial" w:cs="Arial"/>
         </w:rPr>
-        <w:t>Một giao diện người dùng cần hướng mục đích và nhỏ nhất có thể. UI được tùy chỉnh hoặc phát triển dựa vào trình duyệt và tập trung vào nó. Phần lớp extension có một browse action và một page action, nhưng cũng có thể chứa các form UI khác, như context menus sử dụng omnibox hoặc tạo một keyboard shortcut.</w:t>
+        <w:t xml:space="preserve">Một giao diện người dùng cần hướng mục đích và nhỏ nhất có thể. UI được tùy chỉnh hoặc phát triển dựa vào trình duyệt và tập trung vào nó. Phần lớp extension có một browse action và một page action, nhưng cũng có thể chứa các form UI khác, như context menus </w:t>
+      </w:r>
+      <w:bookmarkStart w:id="0" w:name="_GoBack"/>
+      <w:bookmarkEnd w:id="0"/>
+      <w:r>
+        <w:rPr>
+          <w:rFonts w:ascii="Arial" w:hAnsi="Arial" w:cs="Arial"/>
+        </w:rPr>
+        <w:t>sử dụng omnibox hoặc tạo một keyboard shortcut.</w:t>
       </w:r>
     </w:p>
     <w:p>
@@ -702,7 +917,35 @@
         <w:rPr>
           <w:rFonts w:ascii="Arial" w:hAnsi="Arial" w:cs="Arial"/>
         </w:rPr>
-        <w:t>Trang UI của extension như popup có chứa những trang HTML gốc và mã JavaScript logic. Những Extension cũng có thể gọi tabs.create hoặc window.open() để hiển thị dạng file HTML truyền thống được biểu diễn trong extension.</w:t>
+        <w:t xml:space="preserve">Trang UI của extension như popup có chứa những trang HTML gốc và mã JavaScript logic. Những Extension cũng có thể gọi </w:t>
+      </w:r>
+      <w:r>
+        <w:rPr>
+          <w:rFonts w:ascii="Arial" w:hAnsi="Arial" w:cs="Arial"/>
+          <w:i/>
+          <w:iCs/>
+        </w:rPr>
+        <w:t>tabs.create</w:t>
+      </w:r>
+      <w:r>
+        <w:rPr>
+          <w:rFonts w:ascii="Arial" w:hAnsi="Arial" w:cs="Arial"/>
+        </w:rPr>
+        <w:t xml:space="preserve"> hoặc </w:t>
+      </w:r>
+      <w:r>
+        <w:rPr>
+          <w:rFonts w:ascii="Arial" w:hAnsi="Arial" w:cs="Arial"/>
+          <w:i/>
+          <w:iCs/>
+        </w:rPr>
+        <w:t>window.open()</w:t>
+      </w:r>
+      <w:r>
+        <w:rPr>
+          <w:rFonts w:ascii="Arial" w:hAnsi="Arial" w:cs="Arial"/>
+        </w:rPr>
+        <w:t xml:space="preserve"> để hiển thị dạng file HTML truyền thống được biểu diễn trong extension.</w:t>
       </w:r>
     </w:p>
     <w:p>
@@ -783,11 +1026,19 @@
       <w:pPr>
         <w:rPr>
           <w:rFonts w:ascii="Arial" w:hAnsi="Arial" w:cs="Arial"/>
-        </w:rPr>
-      </w:pPr>
-      <w:r>
-        <w:rPr>
-          <w:rFonts w:ascii="Arial" w:hAnsi="Arial" w:cs="Arial"/>
+          <w:b/>
+          <w:bCs/>
+          <w:i/>
+          <w:iCs/>
+        </w:rPr>
+      </w:pPr>
+      <w:r>
+        <w:rPr>
+          <w:rFonts w:ascii="Arial" w:hAnsi="Arial" w:cs="Arial"/>
+          <w:b/>
+          <w:bCs/>
+          <w:i/>
+          <w:iCs/>
         </w:rPr>
         <w:t>Content Script</w:t>
       </w:r>
@@ -814,13 +1065,7 @@
         <w:rPr>
           <w:rFonts w:ascii="Arial" w:hAnsi="Arial" w:cs="Arial"/>
         </w:rPr>
-        <w:t xml:space="preserve">. </w:t>
-      </w:r>
-      <w:r>
-        <w:rPr>
-          <w:rFonts w:ascii="Arial" w:hAnsi="Arial" w:cs="Arial"/>
-        </w:rPr>
-        <w:t xml:space="preserve">Tập lệnh chứa </w:t>
+        <w:t xml:space="preserve">. Tập lệnh chứa </w:t>
       </w:r>
       <w:r>
         <w:rPr>
@@ -873,6 +1118,7 @@
     </w:p>
     <w:p>
       <w:pPr>
+        <w:jc w:val="center"/>
         <w:rPr>
           <w:rFonts w:ascii="Arial" w:hAnsi="Arial" w:cs="Arial"/>
         </w:rPr>
@@ -933,6 +1179,7 @@
     </w:p>
     <w:p>
       <w:pPr>
+        <w:jc w:val="center"/>
         <w:rPr>
           <w:rFonts w:ascii="Arial" w:hAnsi="Arial" w:cs="Arial"/>
         </w:rPr>
@@ -983,11 +1230,19 @@
       <w:pPr>
         <w:rPr>
           <w:rFonts w:ascii="Arial" w:hAnsi="Arial" w:cs="Arial"/>
-        </w:rPr>
-      </w:pPr>
-      <w:r>
-        <w:rPr>
-          <w:rFonts w:ascii="Arial" w:hAnsi="Arial" w:cs="Arial"/>
+          <w:b/>
+          <w:bCs/>
+          <w:i/>
+          <w:iCs/>
+        </w:rPr>
+      </w:pPr>
+      <w:r>
+        <w:rPr>
+          <w:rFonts w:ascii="Arial" w:hAnsi="Arial" w:cs="Arial"/>
+          <w:b/>
+          <w:bCs/>
+          <w:i/>
+          <w:iCs/>
         </w:rPr>
         <w:t>Options Page</w:t>
       </w:r>
@@ -1002,10 +1257,20 @@
         <w:rPr>
           <w:rFonts w:ascii="Arial" w:hAnsi="Arial" w:cs="Arial"/>
         </w:rPr>
-        <w:t>Giống như các tiện ích mở rộng cho phép người dùng tuy chỉnh trình duyệt Chrome, trang Option Page cho phép tùy chỉnh các tiện ích mở rộng. Tùy chọn có thể sử dụng để kích hoạt các tính năng và cho phép người dùng chọn chức năng nào phù hợp với nhu cầu của họ.</w:t>
-      </w:r>
-      <w:bookmarkStart w:id="0" w:name="_GoBack"/>
-      <w:bookmarkEnd w:id="0"/>
+        <w:t xml:space="preserve">Giống như các tiện ích mở rộng cho phép người dùng </w:t>
+      </w:r>
+      <w:r>
+        <w:rPr>
+          <w:rFonts w:ascii="Arial" w:hAnsi="Arial" w:cs="Arial"/>
+        </w:rPr>
+        <w:t>tùy</w:t>
+      </w:r>
+      <w:r>
+        <w:rPr>
+          <w:rFonts w:ascii="Arial" w:hAnsi="Arial" w:cs="Arial"/>
+        </w:rPr>
+        <w:t xml:space="preserve"> chỉnh trình duyệt Chrome, trang Option Page cho phép tùy chỉnh các tiện ích mở rộng. Tùy chọn có thể sử dụng để kích hoạt các tính năng và cho phép người dùng chọn chức năng nào phù hợp với nhu cầu của họ.</w:t>
+      </w:r>
     </w:p>
     <w:p>
       <w:pPr>
@@ -1019,15 +1284,15 @@
         <w:pStyle w:val="u2"/>
         <w:rPr>
           <w:rFonts w:ascii="Arial" w:hAnsi="Arial" w:cs="Arial"/>
-          <w:sz w:val="28"/>
-          <w:szCs w:val="28"/>
-        </w:rPr>
-      </w:pPr>
-      <w:r>
-        <w:rPr>
-          <w:rFonts w:ascii="Arial" w:hAnsi="Arial" w:cs="Arial"/>
-          <w:sz w:val="28"/>
-          <w:szCs w:val="28"/>
+          <w:sz w:val="32"/>
+          <w:szCs w:val="32"/>
+        </w:rPr>
+      </w:pPr>
+      <w:r>
+        <w:rPr>
+          <w:rFonts w:ascii="Arial" w:hAnsi="Arial" w:cs="Arial"/>
+          <w:sz w:val="32"/>
+          <w:szCs w:val="32"/>
         </w:rPr>
         <w:t>Thiết kế và xây dựng thành phần extension:</w:t>
       </w:r>
@@ -1041,11 +1306,15 @@
         </w:numPr>
         <w:rPr>
           <w:rFonts w:ascii="Arial" w:hAnsi="Arial" w:cs="Arial"/>
-        </w:rPr>
-      </w:pPr>
-      <w:r>
-        <w:rPr>
-          <w:rFonts w:ascii="Arial" w:hAnsi="Arial" w:cs="Arial"/>
+          <w:sz w:val="28"/>
+          <w:szCs w:val="28"/>
+        </w:rPr>
+      </w:pPr>
+      <w:r>
+        <w:rPr>
+          <w:rFonts w:ascii="Arial" w:hAnsi="Arial" w:cs="Arial"/>
+          <w:sz w:val="28"/>
+          <w:szCs w:val="28"/>
         </w:rPr>
         <w:t>Thiết kế</w:t>
       </w:r>
@@ -1100,6 +1369,12 @@
         </w:rPr>
         <w:t>Một file manifest.json: là file bắt buộc phải có của mỗi extension, nó chứa thông tin chi tiết về extension như tên, phiên bản, các ảnh được sử dụng, quyền sử dụng trong chrome</w:t>
       </w:r>
+      <w:r>
+        <w:rPr>
+          <w:rFonts w:ascii="Arial" w:hAnsi="Arial" w:cs="Arial"/>
+        </w:rPr>
+        <w:t>.</w:t>
+      </w:r>
     </w:p>
     <w:p>
       <w:pPr>
@@ -1130,6 +1405,12 @@
         </w:rPr>
         <w:t xml:space="preserve"> của trình duyệt</w:t>
       </w:r>
+      <w:r>
+        <w:rPr>
+          <w:rFonts w:ascii="Arial" w:hAnsi="Arial" w:cs="Arial"/>
+        </w:rPr>
+        <w:t>.</w:t>
+      </w:r>
     </w:p>
     <w:p>
       <w:pPr>
@@ -1154,22 +1435,11 @@
         </w:rPr>
         <w:t xml:space="preserve"> vào clipboard để sử dụng sau</w:t>
       </w:r>
-    </w:p>
-    <w:p>
-      <w:pPr>
-        <w:rPr>
-          <w:rFonts w:ascii="Arial" w:hAnsi="Arial" w:cs="Arial"/>
-          <w:b/>
-          <w:bCs/>
-        </w:rPr>
-      </w:pPr>
-      <w:r>
-        <w:rPr>
-          <w:rFonts w:ascii="Arial" w:hAnsi="Arial" w:cs="Arial"/>
-          <w:b/>
-          <w:bCs/>
-        </w:rPr>
-        <w:t>Kịch bản:</w:t>
+      <w:r>
+        <w:rPr>
+          <w:rFonts w:ascii="Arial" w:hAnsi="Arial" w:cs="Arial"/>
+        </w:rPr>
+        <w:t>. Đóng vai trò như contentscript.js</w:t>
       </w:r>
     </w:p>
     <w:p>
@@ -1187,19 +1457,7 @@
         <w:rPr>
           <w:rFonts w:ascii="Arial" w:hAnsi="Arial" w:cs="Arial"/>
         </w:rPr>
-        <w:t xml:space="preserve">Khi người dùng double click </w:t>
-      </w:r>
-      <w:r>
-        <w:rPr>
-          <w:rFonts w:ascii="Arial" w:hAnsi="Arial" w:cs="Arial"/>
-        </w:rPr>
-        <w:t xml:space="preserve">nút chuột trái </w:t>
-      </w:r>
-      <w:r>
-        <w:rPr>
-          <w:rFonts w:ascii="Arial" w:hAnsi="Arial" w:cs="Arial"/>
-        </w:rPr>
-        <w:t>vào một vùng chứa code (dạng text) trên trang web stackoverflow thì ngay lập tức sẽ đọc đoạn code trong vùng đó ghi vào clipboard</w:t>
+        <w:t>Không sử dụng cửa sổ popup.</w:t>
       </w:r>
     </w:p>
     <w:p>
@@ -1217,6 +1475,95 @@
         <w:rPr>
           <w:rFonts w:ascii="Arial" w:hAnsi="Arial" w:cs="Arial"/>
         </w:rPr>
+        <w:t xml:space="preserve">Về mô hình thiết kế giống với mô tả bên trên </w:t>
+      </w:r>
+      <w:r>
+        <w:rPr>
+          <w:rFonts w:ascii="Arial" w:hAnsi="Arial" w:cs="Arial"/>
+        </w:rPr>
+        <w:t xml:space="preserve">ở </w:t>
+      </w:r>
+      <w:r>
+        <w:rPr>
+          <w:rFonts w:ascii="Arial" w:hAnsi="Arial" w:cs="Arial"/>
+        </w:rPr>
+        <w:t>phần cấu trúc file Extension</w:t>
+      </w:r>
+      <w:r>
+        <w:rPr>
+          <w:rFonts w:ascii="Arial" w:hAnsi="Arial" w:cs="Arial"/>
+        </w:rPr>
+        <w:t>.</w:t>
+      </w:r>
+    </w:p>
+    <w:p>
+      <w:pPr>
+        <w:rPr>
+          <w:rFonts w:ascii="Arial" w:hAnsi="Arial" w:cs="Arial"/>
+          <w:b/>
+          <w:bCs/>
+        </w:rPr>
+      </w:pPr>
+      <w:r>
+        <w:rPr>
+          <w:rFonts w:ascii="Arial" w:hAnsi="Arial" w:cs="Arial"/>
+          <w:b/>
+          <w:bCs/>
+        </w:rPr>
+        <w:t>Kịch bản:</w:t>
+      </w:r>
+    </w:p>
+    <w:p>
+      <w:pPr>
+        <w:pStyle w:val="oancuaDanhsach"/>
+        <w:numPr>
+          <w:ilvl w:val="0"/>
+          <w:numId w:val="1"/>
+        </w:numPr>
+        <w:rPr>
+          <w:rFonts w:ascii="Arial" w:hAnsi="Arial" w:cs="Arial"/>
+        </w:rPr>
+      </w:pPr>
+      <w:r>
+        <w:rPr>
+          <w:rFonts w:ascii="Arial" w:hAnsi="Arial" w:cs="Arial"/>
+        </w:rPr>
+        <w:t xml:space="preserve">Khi người dùng double click </w:t>
+      </w:r>
+      <w:r>
+        <w:rPr>
+          <w:rFonts w:ascii="Arial" w:hAnsi="Arial" w:cs="Arial"/>
+        </w:rPr>
+        <w:t xml:space="preserve">nút chuột trái </w:t>
+      </w:r>
+      <w:r>
+        <w:rPr>
+          <w:rFonts w:ascii="Arial" w:hAnsi="Arial" w:cs="Arial"/>
+        </w:rPr>
+        <w:t>vào một vùng chứa code (dạng text) trên trang web stackoverflow thì ngay lập tức sẽ đọc đoạn code trong vùng đó ghi vào clipboard</w:t>
+      </w:r>
+      <w:r>
+        <w:rPr>
+          <w:rFonts w:ascii="Arial" w:hAnsi="Arial" w:cs="Arial"/>
+        </w:rPr>
+        <w:t>.</w:t>
+      </w:r>
+    </w:p>
+    <w:p>
+      <w:pPr>
+        <w:pStyle w:val="oancuaDanhsach"/>
+        <w:numPr>
+          <w:ilvl w:val="0"/>
+          <w:numId w:val="1"/>
+        </w:numPr>
+        <w:rPr>
+          <w:rFonts w:ascii="Arial" w:hAnsi="Arial" w:cs="Arial"/>
+        </w:rPr>
+      </w:pPr>
+      <w:r>
+        <w:rPr>
+          <w:rFonts w:ascii="Arial" w:hAnsi="Arial" w:cs="Arial"/>
+        </w:rPr>
         <w:t xml:space="preserve">Khi double click </w:t>
       </w:r>
       <w:r>
@@ -1230,6 +1577,12 @@
           <w:rFonts w:ascii="Arial" w:hAnsi="Arial" w:cs="Arial"/>
         </w:rPr>
         <w:t>vào các vùng khác thì vẫn hoạt động như bình thường như khi không có extension</w:t>
+      </w:r>
+      <w:r>
+        <w:rPr>
+          <w:rFonts w:ascii="Arial" w:hAnsi="Arial" w:cs="Arial"/>
+        </w:rPr>
+        <w:t>.</w:t>
       </w:r>
     </w:p>
     <w:p>
@@ -1241,14 +1594,26 @@
         </w:numPr>
         <w:rPr>
           <w:rFonts w:ascii="Arial" w:hAnsi="Arial" w:cs="Arial"/>
-        </w:rPr>
-      </w:pPr>
-      <w:r>
-        <w:rPr>
-          <w:rFonts w:ascii="Arial" w:hAnsi="Arial" w:cs="Arial"/>
-        </w:rPr>
+          <w:sz w:val="28"/>
+          <w:szCs w:val="28"/>
+        </w:rPr>
+      </w:pPr>
+      <w:r>
+        <w:rPr>
+          <w:rFonts w:ascii="Arial" w:hAnsi="Arial" w:cs="Arial"/>
+          <w:sz w:val="28"/>
+          <w:szCs w:val="28"/>
+        </w:rPr>
+        <w:lastRenderedPageBreak/>
         <w:t>Xây dựng</w:t>
       </w:r>
+    </w:p>
+    <w:p>
+      <w:pPr>
+        <w:rPr>
+          <w:rFonts w:ascii="Arial" w:hAnsi="Arial" w:cs="Arial"/>
+        </w:rPr>
+      </w:pPr>
     </w:p>
     <w:p>
       <w:pPr>
@@ -1259,11 +1624,19 @@
         </w:numPr>
         <w:rPr>
           <w:rFonts w:ascii="Arial" w:hAnsi="Arial" w:cs="Arial"/>
-        </w:rPr>
-      </w:pPr>
-      <w:r>
-        <w:rPr>
-          <w:rFonts w:ascii="Arial" w:hAnsi="Arial" w:cs="Arial"/>
+          <w:b/>
+          <w:bCs/>
+          <w:sz w:val="24"/>
+          <w:szCs w:val="24"/>
+        </w:rPr>
+      </w:pPr>
+      <w:r>
+        <w:rPr>
+          <w:rFonts w:ascii="Arial" w:hAnsi="Arial" w:cs="Arial"/>
+          <w:b/>
+          <w:bCs/>
+          <w:sz w:val="24"/>
+          <w:szCs w:val="24"/>
         </w:rPr>
         <w:t>Manifest.json</w:t>
       </w:r>
@@ -1296,7 +1669,6 @@
         <w:rPr>
           <w:rFonts w:ascii="Arial" w:hAnsi="Arial" w:cs="Arial"/>
         </w:rPr>
-        <w:lastRenderedPageBreak/>
         <w:t>“name”: “CpCode_SO” – Tên extension hiển thị trong phần quản lý</w:t>
       </w:r>
     </w:p>
@@ -1404,6 +1776,9 @@
         </w:rPr>
       </w:pPr>
       <w:r>
+        <w:rPr>
+          <w:rFonts w:ascii="Arial" w:hAnsi="Arial" w:cs="Arial"/>
+        </w:rPr>
         <w:drawing>
           <wp:inline distT="0" distB="0" distL="0" distR="0">
             <wp:extent cx="351155" cy="351155"/>
@@ -1492,6 +1867,13 @@
     </w:p>
     <w:p>
       <w:pPr>
+        <w:rPr>
+          <w:rFonts w:ascii="Arial" w:hAnsi="Arial" w:cs="Arial"/>
+        </w:rPr>
+      </w:pPr>
+    </w:p>
+    <w:p>
+      <w:pPr>
         <w:pStyle w:val="oancuaDanhsach"/>
         <w:numPr>
           <w:ilvl w:val="0"/>
@@ -1499,11 +1881,19 @@
         </w:numPr>
         <w:rPr>
           <w:rFonts w:ascii="Arial" w:hAnsi="Arial" w:cs="Arial"/>
-        </w:rPr>
-      </w:pPr>
-      <w:r>
-        <w:rPr>
-          <w:rFonts w:ascii="Arial" w:hAnsi="Arial" w:cs="Arial"/>
+          <w:b/>
+          <w:bCs/>
+          <w:sz w:val="24"/>
+          <w:szCs w:val="24"/>
+        </w:rPr>
+      </w:pPr>
+      <w:r>
+        <w:rPr>
+          <w:rFonts w:ascii="Arial" w:hAnsi="Arial" w:cs="Arial"/>
+          <w:b/>
+          <w:bCs/>
+          <w:sz w:val="24"/>
+          <w:szCs w:val="24"/>
         </w:rPr>
         <w:t>Inject.js</w:t>
       </w:r>
@@ -1546,35 +1936,331 @@
     </w:p>
     <w:p>
       <w:pPr>
+        <w:ind w:left="720"/>
+        <w:rPr>
+          <w:rFonts w:ascii="Arial" w:hAnsi="Arial" w:cs="Arial"/>
+        </w:rPr>
+      </w:pPr>
+      <w:r>
+        <w:rPr>
+          <w:rFonts w:ascii="Arial" w:hAnsi="Arial" w:cs="Arial"/>
+        </w:rPr>
+        <w:t>+ Danh sách các trang web cho phép</w:t>
+      </w:r>
+    </w:p>
+    <w:p>
+      <w:pPr>
+        <w:ind w:left="720"/>
+        <w:rPr>
+          <w:rFonts w:ascii="Arial" w:hAnsi="Arial" w:cs="Arial"/>
+        </w:rPr>
+      </w:pPr>
+      <w:r>
+        <w:rPr>
+          <w:rFonts w:ascii="Arial" w:hAnsi="Arial" w:cs="Arial"/>
+        </w:rPr>
+        <w:drawing>
+          <wp:inline distT="0" distB="0" distL="0" distR="0" wp14:anchorId="72807351" wp14:editId="348DD304">
+            <wp:extent cx="4810796" cy="1124107"/>
+            <wp:effectExtent l="0" t="0" r="0" b="0"/>
+            <wp:docPr id="9" name="Hình ảnh 9"/>
+            <wp:cNvGraphicFramePr>
+              <a:graphicFrameLocks xmlns:a="http://schemas.openxmlformats.org/drawingml/2006/main" noChangeAspect="1"/>
+            </wp:cNvGraphicFramePr>
+            <a:graphic xmlns:a="http://schemas.openxmlformats.org/drawingml/2006/main">
+              <a:graphicData uri="http://schemas.openxmlformats.org/drawingml/2006/picture">
+                <pic:pic xmlns:pic="http://schemas.openxmlformats.org/drawingml/2006/picture">
+                  <pic:nvPicPr>
+                    <pic:cNvPr id="1" name=""/>
+                    <pic:cNvPicPr/>
+                  </pic:nvPicPr>
+                  <pic:blipFill>
+                    <a:blip r:embed="rId15"/>
+                    <a:stretch>
+                      <a:fillRect/>
+                    </a:stretch>
+                  </pic:blipFill>
+                  <pic:spPr>
+                    <a:xfrm>
+                      <a:off x="0" y="0"/>
+                      <a:ext cx="4810796" cy="1124107"/>
+                    </a:xfrm>
+                    <a:prstGeom prst="rect">
+                      <a:avLst/>
+                    </a:prstGeom>
+                  </pic:spPr>
+                </pic:pic>
+              </a:graphicData>
+            </a:graphic>
+          </wp:inline>
+        </w:drawing>
+      </w:r>
+    </w:p>
+    <w:p>
+      <w:pPr>
         <w:pStyle w:val="oancuaDanhsach"/>
         <w:rPr>
           <w:rFonts w:ascii="Arial" w:hAnsi="Arial" w:cs="Arial"/>
         </w:rPr>
       </w:pPr>
-    </w:p>
-    <w:p>
-      <w:pPr>
-        <w:rPr>
-          <w:rFonts w:ascii="Arial" w:hAnsi="Arial" w:cs="Arial"/>
-        </w:rPr>
-      </w:pPr>
+      <w:r>
+        <w:rPr>
+          <w:rFonts w:ascii="Arial" w:hAnsi="Arial" w:cs="Arial"/>
+        </w:rPr>
+        <w:t>+ Khởi tạo vùng nhớ để lưu code</w:t>
+      </w:r>
+    </w:p>
+    <w:p>
+      <w:pPr>
+        <w:pStyle w:val="oancuaDanhsach"/>
+        <w:rPr>
+          <w:rFonts w:ascii="Arial" w:hAnsi="Arial" w:cs="Arial"/>
+        </w:rPr>
+      </w:pPr>
+      <w:r>
+        <w:rPr>
+          <w:rFonts w:ascii="Arial" w:hAnsi="Arial" w:cs="Arial"/>
+        </w:rPr>
+        <w:drawing>
+          <wp:inline distT="0" distB="0" distL="0" distR="0" wp14:anchorId="6575ACAC" wp14:editId="296233E5">
+            <wp:extent cx="4963218" cy="1371791"/>
+            <wp:effectExtent l="0" t="0" r="8890" b="0"/>
+            <wp:docPr id="6" name="Hình ảnh 6"/>
+            <wp:cNvGraphicFramePr>
+              <a:graphicFrameLocks xmlns:a="http://schemas.openxmlformats.org/drawingml/2006/main" noChangeAspect="1"/>
+            </wp:cNvGraphicFramePr>
+            <a:graphic xmlns:a="http://schemas.openxmlformats.org/drawingml/2006/main">
+              <a:graphicData uri="http://schemas.openxmlformats.org/drawingml/2006/picture">
+                <pic:pic xmlns:pic="http://schemas.openxmlformats.org/drawingml/2006/picture">
+                  <pic:nvPicPr>
+                    <pic:cNvPr id="1" name=""/>
+                    <pic:cNvPicPr/>
+                  </pic:nvPicPr>
+                  <pic:blipFill>
+                    <a:blip r:embed="rId16"/>
+                    <a:stretch>
+                      <a:fillRect/>
+                    </a:stretch>
+                  </pic:blipFill>
+                  <pic:spPr>
+                    <a:xfrm>
+                      <a:off x="0" y="0"/>
+                      <a:ext cx="4963218" cy="1371791"/>
+                    </a:xfrm>
+                    <a:prstGeom prst="rect">
+                      <a:avLst/>
+                    </a:prstGeom>
+                  </pic:spPr>
+                </pic:pic>
+              </a:graphicData>
+            </a:graphic>
+          </wp:inline>
+        </w:drawing>
+      </w:r>
+    </w:p>
+    <w:p>
+      <w:pPr>
+        <w:pStyle w:val="oancuaDanhsach"/>
+        <w:rPr>
+          <w:rFonts w:ascii="Arial" w:hAnsi="Arial" w:cs="Arial"/>
+        </w:rPr>
+      </w:pPr>
+      <w:r>
+        <w:rPr>
+          <w:rFonts w:ascii="Arial" w:hAnsi="Arial" w:cs="Arial"/>
+        </w:rPr>
+        <w:lastRenderedPageBreak/>
+        <w:t xml:space="preserve">+ Khởi tạo đối tượng mảng lưu từng block code một. </w:t>
+      </w:r>
+      <w:r>
+        <w:rPr>
+          <w:rFonts w:ascii="Arial" w:hAnsi="Arial" w:cs="Arial"/>
+        </w:rPr>
+        <w:t>Bắt sự kiện double click chuột trái,</w:t>
+      </w:r>
+      <w:r>
+        <w:rPr>
+          <w:rFonts w:ascii="Arial" w:hAnsi="Arial" w:cs="Arial"/>
+        </w:rPr>
+        <w:t xml:space="preserve"> lấy block code tương ứng, </w:t>
+      </w:r>
+      <w:r>
+        <w:rPr>
+          <w:rFonts w:ascii="Arial" w:hAnsi="Arial" w:cs="Arial"/>
+        </w:rPr>
+        <w:t>lưu vào đối tượng Range phạm vi toàn trình duyệt (window), sau đó chạy lệnh ‘copy’ để lưu đoạn code vào clipboard.</w:t>
+      </w:r>
+    </w:p>
+    <w:p>
+      <w:pPr>
+        <w:pStyle w:val="oancuaDanhsach"/>
+        <w:rPr>
+          <w:rFonts w:ascii="Arial" w:hAnsi="Arial" w:cs="Arial"/>
+        </w:rPr>
+      </w:pPr>
+      <w:r>
+        <w:rPr>
+          <w:rFonts w:ascii="Arial" w:hAnsi="Arial" w:cs="Arial"/>
+        </w:rPr>
+        <w:drawing>
+          <wp:inline distT="0" distB="0" distL="0" distR="0" wp14:anchorId="04C40BB2" wp14:editId="7FD11811">
+            <wp:extent cx="4363059" cy="1733792"/>
+            <wp:effectExtent l="0" t="0" r="0" b="0"/>
+            <wp:docPr id="15" name="Hình ảnh 15"/>
+            <wp:cNvGraphicFramePr>
+              <a:graphicFrameLocks xmlns:a="http://schemas.openxmlformats.org/drawingml/2006/main" noChangeAspect="1"/>
+            </wp:cNvGraphicFramePr>
+            <a:graphic xmlns:a="http://schemas.openxmlformats.org/drawingml/2006/main">
+              <a:graphicData uri="http://schemas.openxmlformats.org/drawingml/2006/picture">
+                <pic:pic xmlns:pic="http://schemas.openxmlformats.org/drawingml/2006/picture">
+                  <pic:nvPicPr>
+                    <pic:cNvPr id="1" name=""/>
+                    <pic:cNvPicPr/>
+                  </pic:nvPicPr>
+                  <pic:blipFill>
+                    <a:blip r:embed="rId17"/>
+                    <a:stretch>
+                      <a:fillRect/>
+                    </a:stretch>
+                  </pic:blipFill>
+                  <pic:spPr>
+                    <a:xfrm>
+                      <a:off x="0" y="0"/>
+                      <a:ext cx="4363059" cy="1733792"/>
+                    </a:xfrm>
+                    <a:prstGeom prst="rect">
+                      <a:avLst/>
+                    </a:prstGeom>
+                  </pic:spPr>
+                </pic:pic>
+              </a:graphicData>
+            </a:graphic>
+          </wp:inline>
+        </w:drawing>
+      </w:r>
+    </w:p>
+    <w:p>
+      <w:pPr>
+        <w:pStyle w:val="oancuaDanhsach"/>
+        <w:rPr>
+          <w:rFonts w:ascii="Arial" w:hAnsi="Arial" w:cs="Arial"/>
+        </w:rPr>
+      </w:pPr>
+      <w:r>
+        <w:rPr>
+          <w:rFonts w:ascii="Arial" w:hAnsi="Arial" w:cs="Arial"/>
+        </w:rPr>
+        <w:t>+ Sau khi đã lưu vào clipboard thì gọi hàm hủy đối tượng Range, đồng thời báo hiệu là đã copy vào clipboard</w:t>
+      </w:r>
+      <w:r>
+        <w:rPr>
+          <w:rFonts w:ascii="Arial" w:hAnsi="Arial" w:cs="Arial"/>
+        </w:rPr>
+        <w:t>. Ở đây khi copy thành công sẽ xuất hiện một đường bao quanh khối code trên giao diện web,có màu xanh và xuất hiện trong 500ms.</w:t>
+      </w:r>
+    </w:p>
+    <w:p>
+      <w:pPr>
+        <w:pStyle w:val="oancuaDanhsach"/>
+        <w:rPr>
+          <w:rFonts w:ascii="Arial" w:hAnsi="Arial" w:cs="Arial"/>
+        </w:rPr>
+      </w:pPr>
+      <w:r>
+        <w:rPr>
+          <w:rFonts w:ascii="Arial" w:hAnsi="Arial" w:cs="Arial"/>
+        </w:rPr>
+        <w:drawing>
+          <wp:inline distT="0" distB="0" distL="0" distR="0" wp14:anchorId="30C2DB23" wp14:editId="29C6A633">
+            <wp:extent cx="3543795" cy="1200318"/>
+            <wp:effectExtent l="0" t="0" r="0" b="0"/>
+            <wp:docPr id="16" name="Hình ảnh 16"/>
+            <wp:cNvGraphicFramePr>
+              <a:graphicFrameLocks xmlns:a="http://schemas.openxmlformats.org/drawingml/2006/main" noChangeAspect="1"/>
+            </wp:cNvGraphicFramePr>
+            <a:graphic xmlns:a="http://schemas.openxmlformats.org/drawingml/2006/main">
+              <a:graphicData uri="http://schemas.openxmlformats.org/drawingml/2006/picture">
+                <pic:pic xmlns:pic="http://schemas.openxmlformats.org/drawingml/2006/picture">
+                  <pic:nvPicPr>
+                    <pic:cNvPr id="1" name=""/>
+                    <pic:cNvPicPr/>
+                  </pic:nvPicPr>
+                  <pic:blipFill>
+                    <a:blip r:embed="rId18"/>
+                    <a:stretch>
+                      <a:fillRect/>
+                    </a:stretch>
+                  </pic:blipFill>
+                  <pic:spPr>
+                    <a:xfrm>
+                      <a:off x="0" y="0"/>
+                      <a:ext cx="3543795" cy="1200318"/>
+                    </a:xfrm>
+                    <a:prstGeom prst="rect">
+                      <a:avLst/>
+                    </a:prstGeom>
+                  </pic:spPr>
+                </pic:pic>
+              </a:graphicData>
+            </a:graphic>
+          </wp:inline>
+        </w:drawing>
+      </w:r>
+    </w:p>
+    <w:p>
+      <w:pPr>
+        <w:rPr>
+          <w:rFonts w:ascii="Arial" w:hAnsi="Arial" w:cs="Arial"/>
+        </w:rPr>
+      </w:pPr>
+      <w:r>
+        <w:rPr>
+          <w:rFonts w:ascii="Arial" w:hAnsi="Arial" w:cs="Arial"/>
+        </w:rPr>
+        <w:tab/>
+      </w:r>
     </w:p>
     <w:p>
       <w:pPr>
         <w:pStyle w:val="u2"/>
         <w:rPr>
           <w:rFonts w:ascii="Arial" w:hAnsi="Arial" w:cs="Arial"/>
-          <w:sz w:val="28"/>
-          <w:szCs w:val="28"/>
-        </w:rPr>
-      </w:pPr>
-      <w:r>
-        <w:rPr>
-          <w:rFonts w:ascii="Arial" w:hAnsi="Arial" w:cs="Arial"/>
-          <w:sz w:val="28"/>
-          <w:szCs w:val="28"/>
+          <w:sz w:val="32"/>
+          <w:szCs w:val="32"/>
+        </w:rPr>
+      </w:pPr>
+      <w:r>
+        <w:rPr>
+          <w:rFonts w:ascii="Arial" w:hAnsi="Arial" w:cs="Arial"/>
+          <w:sz w:val="32"/>
+          <w:szCs w:val="32"/>
         </w:rPr>
         <w:t>Kết quả kiểm thử extension</w:t>
+      </w:r>
+    </w:p>
+    <w:p>
+      <w:pPr>
+        <w:rPr>
+          <w:rFonts w:ascii="Arial" w:hAnsi="Arial" w:cs="Arial"/>
+        </w:rPr>
+      </w:pPr>
+    </w:p>
+    <w:p>
+      <w:pPr>
+        <w:pStyle w:val="oancuaDanhsach"/>
+        <w:numPr>
+          <w:ilvl w:val="0"/>
+          <w:numId w:val="1"/>
+        </w:numPr>
+        <w:rPr>
+          <w:rFonts w:ascii="Arial" w:hAnsi="Arial" w:cs="Arial"/>
+        </w:rPr>
+      </w:pPr>
+      <w:r>
+        <w:rPr>
+          <w:rFonts w:ascii="Arial" w:hAnsi="Arial" w:cs="Arial"/>
+        </w:rPr>
+        <w:t>Cài đặt bằng cách vào phần tiện ích mở rộng trên trình duyệt, bật chế độ dành cho nhà phát triển, chọn Tải tiện ích đã giải nén và trỏ đường dẫn tới thư mục chứa mã nguồn.</w:t>
       </w:r>
     </w:p>
     <w:p>
@@ -1636,7 +2322,7 @@
                     </pic:cNvPicPr>
                   </pic:nvPicPr>
                   <pic:blipFill>
-                    <a:blip r:embed="rId15">
+                    <a:blip r:embed="rId19">
                       <a:extLst>
                         <a:ext uri="{28A0092B-C50C-407E-A947-70E740481C1C}">
                           <a14:useLocalDpi xmlns:a14="http://schemas.microsoft.com/office/drawing/2010/main" val="0"/>
@@ -1696,6 +2382,7 @@
         <w:rPr>
           <w:rFonts w:ascii="Arial" w:hAnsi="Arial" w:cs="Arial"/>
         </w:rPr>
+        <w:lastRenderedPageBreak/>
         <w:drawing>
           <wp:inline distT="0" distB="0" distL="0" distR="0" wp14:anchorId="61E58608" wp14:editId="50CE1BF2">
             <wp:extent cx="5887272" cy="3143689"/>
@@ -1712,7 +2399,7 @@
                     <pic:cNvPicPr/>
                   </pic:nvPicPr>
                   <pic:blipFill>
-                    <a:blip r:embed="rId16"/>
+                    <a:blip r:embed="rId20"/>
                     <a:stretch>
                       <a:fillRect/>
                     </a:stretch>
@@ -1748,7 +2435,6 @@
         <w:rPr>
           <w:rFonts w:ascii="Arial" w:hAnsi="Arial" w:cs="Arial"/>
         </w:rPr>
-        <w:lastRenderedPageBreak/>
         <w:t xml:space="preserve">Khi double click </w:t>
       </w:r>
       <w:r>
@@ -1791,7 +2477,7 @@
                     <pic:cNvPicPr/>
                   </pic:nvPicPr>
                   <pic:blipFill>
-                    <a:blip r:embed="rId17"/>
+                    <a:blip r:embed="rId21"/>
                     <a:stretch>
                       <a:fillRect/>
                     </a:stretch>
@@ -1864,7 +2550,7 @@
                     <pic:cNvPicPr/>
                   </pic:nvPicPr>
                   <pic:blipFill>
-                    <a:blip r:embed="rId18"/>
+                    <a:blip r:embed="rId22"/>
                     <a:stretch>
                       <a:fillRect/>
                     </a:stretch>
@@ -1885,9 +2571,72 @@
         </w:drawing>
       </w:r>
     </w:p>
+    <w:p>
+      <w:pPr>
+        <w:jc w:val="center"/>
+        <w:rPr>
+          <w:rFonts w:ascii="Arial" w:hAnsi="Arial" w:cs="Arial"/>
+        </w:rPr>
+      </w:pPr>
+    </w:p>
+    <w:p>
+      <w:pPr>
+        <w:pStyle w:val="u2"/>
+        <w:rPr>
+          <w:rFonts w:ascii="Arial" w:hAnsi="Arial" w:cs="Arial"/>
+          <w:sz w:val="32"/>
+          <w:szCs w:val="32"/>
+        </w:rPr>
+      </w:pPr>
+      <w:r>
+        <w:rPr>
+          <w:rFonts w:ascii="Arial" w:hAnsi="Arial" w:cs="Arial"/>
+          <w:sz w:val="32"/>
+          <w:szCs w:val="32"/>
+        </w:rPr>
+        <w:lastRenderedPageBreak/>
+        <w:t>Tài liệu tham khảo</w:t>
+      </w:r>
+    </w:p>
+    <w:p>
+      <w:pPr>
+        <w:pStyle w:val="oancuaDanhsach"/>
+        <w:numPr>
+          <w:ilvl w:val="0"/>
+          <w:numId w:val="5"/>
+        </w:numPr>
+        <w:rPr>
+          <w:rFonts w:ascii="Arial" w:hAnsi="Arial" w:cs="Arial"/>
+        </w:rPr>
+      </w:pPr>
+      <w:r>
+        <w:rPr>
+          <w:rFonts w:ascii="Arial" w:hAnsi="Arial" w:cs="Arial"/>
+        </w:rPr>
+        <w:t>https://developer.chrome.com/extensions</w:t>
+      </w:r>
+    </w:p>
+    <w:p>
+      <w:pPr>
+        <w:pStyle w:val="oancuaDanhsach"/>
+        <w:numPr>
+          <w:ilvl w:val="0"/>
+          <w:numId w:val="5"/>
+        </w:numPr>
+        <w:rPr>
+          <w:rFonts w:ascii="Arial" w:hAnsi="Arial" w:cs="Arial"/>
+        </w:rPr>
+      </w:pPr>
+      <w:r>
+        <w:rPr>
+          <w:rFonts w:ascii="Arial" w:hAnsi="Arial" w:cs="Arial"/>
+        </w:rPr>
+        <w:t>https://www.w3schools.com/jsref</w:t>
+      </w:r>
+    </w:p>
     <w:sectPr>
-      <w:headerReference w:type="default" r:id="rId19"/>
-      <w:footerReference w:type="default" r:id="rId20"/>
+      <w:headerReference w:type="default" r:id="rId23"/>
+      <w:footerReference w:type="default" r:id="rId24"/>
       <w:pgSz w:w="12240" w:h="15840"/>
       <w:pgMar w:top="1440" w:right="1440" w:bottom="1440" w:left="1440" w:header="720" w:footer="720" w:gutter="0"/>
       <w:cols w:space="720"/>
@@ -1932,6 +2681,7 @@
         <w:docPartUnique/>
       </w:docPartObj>
     </w:sdtPr>
+    <w:sdtEndPr/>
     <w:sdtContent>
       <w:p>
         <w:pPr>
@@ -2105,6 +2855,119 @@
     </w:lvl>
   </w:abstractNum>
   <w:abstractNum w:abstractNumId="1" w15:restartNumberingAfterBreak="0">
+    <w:nsid w:val="4E3A4CF7"/>
+    <w:multiLevelType w:val="hybridMultilevel"/>
+    <w:tmpl w:val="B3DA34A0"/>
+    <w:lvl w:ilvl="0" w:tplc="04090001">
+      <w:start w:val="1"/>
+      <w:numFmt w:val="bullet"/>
+      <w:lvlText w:val=""/>
+      <w:lvlJc w:val="left"/>
+      <w:pPr>
+        <w:ind w:left="720" w:hanging="360"/>
+      </w:pPr>
+      <w:rPr>
+        <w:rFonts w:ascii="Symbol" w:hAnsi="Symbol" w:hint="default"/>
+      </w:rPr>
+    </w:lvl>
+    <w:lvl w:ilvl="1" w:tplc="04090003" w:tentative="1">
+      <w:start w:val="1"/>
+      <w:numFmt w:val="bullet"/>
+      <w:lvlText w:val="o"/>
+      <w:lvlJc w:val="left"/>
+      <w:pPr>
+        <w:ind w:left="1440" w:hanging="360"/>
+      </w:pPr>
+      <w:rPr>
+        <w:rFonts w:ascii="Courier New" w:hAnsi="Courier New" w:cs="Courier New" w:hint="default"/>
+      </w:rPr>
+    </w:lvl>
+    <w:lvl w:ilvl="2" w:tplc="04090005" w:tentative="1">
+      <w:start w:val="1"/>
+      <w:numFmt w:val="bullet"/>
+      <w:lvlText w:val=""/>
+      <w:lvlJc w:val="left"/>
+      <w:pPr>
+        <w:ind w:left="2160" w:hanging="360"/>
+      </w:pPr>
+      <w:rPr>
+        <w:rFonts w:ascii="Wingdings" w:hAnsi="Wingdings" w:hint="default"/>
+      </w:rPr>
+    </w:lvl>
+    <w:lvl w:ilvl="3" w:tplc="04090001" w:tentative="1">
+      <w:start w:val="1"/>
+      <w:numFmt w:val="bullet"/>
+      <w:lvlText w:val=""/>
+      <w:lvlJc w:val="left"/>
+      <w:pPr>
+        <w:ind w:left="2880" w:hanging="360"/>
+      </w:pPr>
+      <w:rPr>
+        <w:rFonts w:ascii="Symbol" w:hAnsi="Symbol" w:hint="default"/>
+      </w:rPr>
+    </w:lvl>
+    <w:lvl w:ilvl="4" w:tplc="04090003" w:tentative="1">
+      <w:start w:val="1"/>
+      <w:numFmt w:val="bullet"/>
+      <w:lvlText w:val="o"/>
+      <w:lvlJc w:val="left"/>
+      <w:pPr>
+        <w:ind w:left="3600" w:hanging="360"/>
+      </w:pPr>
+      <w:rPr>
+        <w:rFonts w:ascii="Courier New" w:hAnsi="Courier New" w:cs="Courier New" w:hint="default"/>
+      </w:rPr>
+    </w:lvl>
+    <w:lvl w:ilvl="5" w:tplc="04090005" w:tentative="1">
+      <w:start w:val="1"/>
+      <w:numFmt w:val="bullet"/>
+      <w:lvlText w:val=""/>
+      <w:lvlJc w:val="left"/>
+      <w:pPr>
+        <w:ind w:left="4320" w:hanging="360"/>
+      </w:pPr>
+      <w:rPr>
+        <w:rFonts w:ascii="Wingdings" w:hAnsi="Wingdings" w:hint="default"/>
+      </w:rPr>
+    </w:lvl>
+    <w:lvl w:ilvl="6" w:tplc="04090001" w:tentative="1">
+      <w:start w:val="1"/>
+      <w:numFmt w:val="bullet"/>
+      <w:lvlText w:val=""/>
+      <w:lvlJc w:val="left"/>
+      <w:pPr>
+        <w:ind w:left="5040" w:hanging="360"/>
+      </w:pPr>
+      <w:rPr>
+        <w:rFonts w:ascii="Symbol" w:hAnsi="Symbol" w:hint="default"/>
+      </w:rPr>
+    </w:lvl>
+    <w:lvl w:ilvl="7" w:tplc="04090003" w:tentative="1">
+      <w:start w:val="1"/>
+      <w:numFmt w:val="bullet"/>
+      <w:lvlText w:val="o"/>
+      <w:lvlJc w:val="left"/>
+      <w:pPr>
+        <w:ind w:left="5760" w:hanging="360"/>
+      </w:pPr>
+      <w:rPr>
+        <w:rFonts w:ascii="Courier New" w:hAnsi="Courier New" w:cs="Courier New" w:hint="default"/>
+      </w:rPr>
+    </w:lvl>
+    <w:lvl w:ilvl="8" w:tplc="04090005" w:tentative="1">
+      <w:start w:val="1"/>
+      <w:numFmt w:val="bullet"/>
+      <w:lvlText w:val=""/>
+      <w:lvlJc w:val="left"/>
+      <w:pPr>
+        <w:ind w:left="6480" w:hanging="360"/>
+      </w:pPr>
+      <w:rPr>
+        <w:rFonts w:ascii="Wingdings" w:hAnsi="Wingdings" w:hint="default"/>
+      </w:rPr>
+    </w:lvl>
+  </w:abstractNum>
+  <w:abstractNum w:abstractNumId="2" w15:restartNumberingAfterBreak="0">
     <w:nsid w:val="68973722"/>
     <w:multiLevelType w:val="hybridMultilevel"/>
     <w:tmpl w:val="A0820B98"/>
@@ -2119,7 +2982,7 @@
         <w:rFonts w:ascii="Arial" w:eastAsiaTheme="minorHAnsi" w:hAnsi="Arial" w:cs="Arial" w:hint="default"/>
       </w:rPr>
     </w:lvl>
-    <w:lvl w:ilvl="1" w:tplc="04090003" w:tentative="1">
+    <w:lvl w:ilvl="1" w:tplc="04090003">
       <w:start w:val="1"/>
       <w:numFmt w:val="bullet"/>
       <w:lvlText w:val="o"/>
@@ -2216,7 +3079,7 @@
       </w:rPr>
     </w:lvl>
   </w:abstractNum>
-  <w:abstractNum w:abstractNumId="2" w15:restartNumberingAfterBreak="0">
+  <w:abstractNum w:abstractNumId="3" w15:restartNumberingAfterBreak="0">
     <w:nsid w:val="74BF1591"/>
     <w:multiLevelType w:val="hybridMultilevel"/>
     <w:tmpl w:val="377280EE"/>
@@ -2302,7 +3165,7 @@
       </w:pPr>
     </w:lvl>
   </w:abstractNum>
-  <w:abstractNum w:abstractNumId="3" w15:restartNumberingAfterBreak="0">
+  <w:abstractNum w:abstractNumId="4" w15:restartNumberingAfterBreak="0">
     <w:nsid w:val="7D5E6592"/>
     <w:multiLevelType w:val="hybridMultilevel"/>
     <w:tmpl w:val="98D49570"/>
@@ -2392,16 +3255,19 @@
     </w:lvl>
   </w:abstractNum>
   <w:num w:numId="1">
-    <w:abstractNumId w:val="1"/>
+    <w:abstractNumId w:val="2"/>
   </w:num>
   <w:num w:numId="2">
-    <w:abstractNumId w:val="3"/>
+    <w:abstractNumId w:val="4"/>
   </w:num>
   <w:num w:numId="3">
-    <w:abstractNumId w:val="2"/>
+    <w:abstractNumId w:val="3"/>
   </w:num>
   <w:num w:numId="4">
     <w:abstractNumId w:val="0"/>
+  </w:num>
+  <w:num w:numId="5">
+    <w:abstractNumId w:val="1"/>
   </w:num>
 </w:numbering>
 </file>
@@ -3011,6 +3877,29 @@
       <w:noProof/>
     </w:rPr>
   </w:style>
+  <w:style w:type="character" w:styleId="Siuktni">
+    <w:name w:val="Hyperlink"/>
+    <w:basedOn w:val="Phngmcinhcuaoanvn"/>
+    <w:uiPriority w:val="99"/>
+    <w:unhideWhenUsed/>
+    <w:rsid w:val="003D1F0E"/>
+    <w:rPr>
+      <w:color w:val="0000FF"/>
+      <w:u w:val="single"/>
+    </w:rPr>
+  </w:style>
+  <w:style w:type="character" w:styleId="cpChagiiquyt">
+    <w:name w:val="Unresolved Mention"/>
+    <w:basedOn w:val="Phngmcinhcuaoanvn"/>
+    <w:uiPriority w:val="99"/>
+    <w:semiHidden/>
+    <w:unhideWhenUsed/>
+    <w:rsid w:val="003D1F0E"/>
+    <w:rPr>
+      <w:color w:val="605E5C"/>
+      <w:shd w:val="clear" w:color="auto" w:fill="E1DFDD"/>
+    </w:rPr>
+  </w:style>
 </w:styles>
 </file>
 

</xml_diff>